<commit_message>
Homework1 [MAS_2input] Finished - source code(within `RTL` directory) - report file(docx/pdf) - work directory(modelsim project file)
</commit_message>
<xml_diff>
--- a/HW1/report.docx
+++ b/HW1/report.docx
@@ -82,7 +82,7 @@
           <w:p>
             <w:pPr>
               <w:rPr>
-                <w:rFonts w:ascii="標楷體" w:eastAsia="標楷體" w:hAnsi="標楷體" w:cs="Times New Roman" w:hint="eastAsia"/>
+                <w:rFonts w:ascii="標楷體" w:eastAsia="標楷體" w:hAnsi="標楷體" w:cs="Times New Roman"/>
               </w:rPr>
             </w:pPr>
             <w:r>
@@ -122,7 +122,7 @@
           <w:p>
             <w:pPr>
               <w:rPr>
-                <w:rFonts w:ascii="Times New Roman" w:hAnsi="Times New Roman" w:cs="Times New Roman" w:hint="eastAsia"/>
+                <w:rFonts w:ascii="Times New Roman" w:hAnsi="Times New Roman" w:cs="Times New Roman"/>
               </w:rPr>
             </w:pPr>
             <w:r>
@@ -214,7 +214,7 @@
                 <w:b/>
                 <w:color w:val="FF0000"/>
               </w:rPr>
-              <w:t>tage 1 Pass / Fail</w:t>
+              <w:t>tage 1 Pass</w:t>
             </w:r>
           </w:p>
         </w:tc>
@@ -237,7 +237,7 @@
                 <w:b/>
                 <w:color w:val="FF0000"/>
               </w:rPr>
-              <w:t>Stage 2 Pass / Fail</w:t>
+              <w:t>Stage 2 Pass</w:t>
             </w:r>
           </w:p>
         </w:tc>
@@ -260,7 +260,7 @@
                 <w:b/>
                 <w:color w:val="FF0000"/>
               </w:rPr>
-              <w:t>Stage 3 Pass / Fail</w:t>
+              <w:t>Stage 3 Pass</w:t>
             </w:r>
           </w:p>
         </w:tc>
@@ -317,16 +317,50 @@
             <w:r>
               <w:rPr>
                 <w:rFonts w:ascii="Times New Roman" w:hAnsi="Times New Roman" w:cs="Times New Roman" w:hint="eastAsia"/>
+                <w:noProof/>
                 <w:color w:val="BFBFBF" w:themeColor="background1" w:themeShade="BF"/>
               </w:rPr>
-              <w:t>(</w:t>
-            </w:r>
-            <w:r>
-              <w:rPr>
-                <w:rFonts w:ascii="Times New Roman" w:hAnsi="Times New Roman" w:cs="Times New Roman"/>
-                <w:color w:val="BFBFBF" w:themeColor="background1" w:themeShade="BF"/>
-              </w:rPr>
-              <w:t>your simulation result)</w:t>
+              <w:drawing>
+                <wp:inline distT="0" distB="0" distL="0" distR="0" wp14:anchorId="538A480E" wp14:editId="71DB0D6D">
+                  <wp:extent cx="2611983" cy="1244600"/>
+                  <wp:effectExtent l="0" t="0" r="0" b="0"/>
+                  <wp:docPr id="2044597489" name="Picture 4" descr="A close-up of a screen&#10;&#10;Description automatically generated"/>
+                  <wp:cNvGraphicFramePr>
+                    <a:graphicFrameLocks xmlns:a="http://schemas.openxmlformats.org/drawingml/2006/main" noChangeAspect="1"/>
+                  </wp:cNvGraphicFramePr>
+                  <a:graphic xmlns:a="http://schemas.openxmlformats.org/drawingml/2006/main">
+                    <a:graphicData uri="http://schemas.openxmlformats.org/drawingml/2006/picture">
+                      <pic:pic xmlns:pic="http://schemas.openxmlformats.org/drawingml/2006/picture">
+                        <pic:nvPicPr>
+                          <pic:cNvPr id="2044597489" name="Picture 4" descr="A close-up of a screen&#10;&#10;Description automatically generated"/>
+                          <pic:cNvPicPr/>
+                        </pic:nvPicPr>
+                        <pic:blipFill>
+                          <a:blip r:embed="rId7">
+                            <a:extLst>
+                              <a:ext uri="{28A0092B-C50C-407E-A947-70E740481C1C}">
+                                <a14:useLocalDpi xmlns:a14="http://schemas.microsoft.com/office/drawing/2010/main" val="0"/>
+                              </a:ext>
+                            </a:extLst>
+                          </a:blip>
+                          <a:stretch>
+                            <a:fillRect/>
+                          </a:stretch>
+                        </pic:blipFill>
+                        <pic:spPr>
+                          <a:xfrm>
+                            <a:off x="0" y="0"/>
+                            <a:ext cx="2643044" cy="1259400"/>
+                          </a:xfrm>
+                          <a:prstGeom prst="rect">
+                            <a:avLst/>
+                          </a:prstGeom>
+                        </pic:spPr>
+                      </pic:pic>
+                    </a:graphicData>
+                  </a:graphic>
+                </wp:inline>
+              </w:drawing>
             </w:r>
           </w:p>
         </w:tc>
@@ -382,17 +416,50 @@
             </w:pPr>
             <w:r>
               <w:rPr>
-                <w:rFonts w:ascii="Times New Roman" w:hAnsi="Times New Roman" w:cs="Times New Roman" w:hint="eastAsia"/>
-                <w:color w:val="BFBFBF" w:themeColor="background1" w:themeShade="BF"/>
-              </w:rPr>
-              <w:t>(</w:t>
-            </w:r>
-            <w:r>
-              <w:rPr>
-                <w:rFonts w:ascii="Times New Roman" w:hAnsi="Times New Roman" w:cs="Times New Roman"/>
-                <w:color w:val="BFBFBF" w:themeColor="background1" w:themeShade="BF"/>
-              </w:rPr>
-              <w:t>your simulation result)</w:t>
+                <w:rFonts w:ascii="Times New Roman" w:hAnsi="Times New Roman" w:cs="Times New Roman"/>
+                <w:noProof/>
+              </w:rPr>
+              <w:drawing>
+                <wp:inline distT="0" distB="0" distL="0" distR="0" wp14:anchorId="784B0DBB" wp14:editId="087E66A9">
+                  <wp:extent cx="2704848" cy="1314450"/>
+                  <wp:effectExtent l="0" t="0" r="635" b="0"/>
+                  <wp:docPr id="2138875344" name="Picture 5" descr="A blue lines with text&#10;&#10;Description automatically generated with medium confidence"/>
+                  <wp:cNvGraphicFramePr>
+                    <a:graphicFrameLocks xmlns:a="http://schemas.openxmlformats.org/drawingml/2006/main" noChangeAspect="1"/>
+                  </wp:cNvGraphicFramePr>
+                  <a:graphic xmlns:a="http://schemas.openxmlformats.org/drawingml/2006/main">
+                    <a:graphicData uri="http://schemas.openxmlformats.org/drawingml/2006/picture">
+                      <pic:pic xmlns:pic="http://schemas.openxmlformats.org/drawingml/2006/picture">
+                        <pic:nvPicPr>
+                          <pic:cNvPr id="2138875344" name="Picture 5" descr="A blue lines with text&#10;&#10;Description automatically generated with medium confidence"/>
+                          <pic:cNvPicPr/>
+                        </pic:nvPicPr>
+                        <pic:blipFill>
+                          <a:blip r:embed="rId8">
+                            <a:extLst>
+                              <a:ext uri="{28A0092B-C50C-407E-A947-70E740481C1C}">
+                                <a14:useLocalDpi xmlns:a14="http://schemas.microsoft.com/office/drawing/2010/main" val="0"/>
+                              </a:ext>
+                            </a:extLst>
+                          </a:blip>
+                          <a:stretch>
+                            <a:fillRect/>
+                          </a:stretch>
+                        </pic:blipFill>
+                        <pic:spPr>
+                          <a:xfrm>
+                            <a:off x="0" y="0"/>
+                            <a:ext cx="2749465" cy="1336132"/>
+                          </a:xfrm>
+                          <a:prstGeom prst="rect">
+                            <a:avLst/>
+                          </a:prstGeom>
+                        </pic:spPr>
+                      </pic:pic>
+                    </a:graphicData>
+                  </a:graphic>
+                </wp:inline>
+              </w:drawing>
             </w:r>
           </w:p>
         </w:tc>
@@ -453,17 +520,51 @@
             </w:pPr>
             <w:r>
               <w:rPr>
-                <w:rFonts w:ascii="Times New Roman" w:hAnsi="Times New Roman" w:cs="Times New Roman" w:hint="eastAsia"/>
+                <w:rFonts w:ascii="Times New Roman" w:hAnsi="Times New Roman" w:cs="Times New Roman"/>
+                <w:noProof/>
                 <w:color w:val="BFBFBF" w:themeColor="background1" w:themeShade="BF"/>
               </w:rPr>
-              <w:t>(</w:t>
-            </w:r>
-            <w:r>
-              <w:rPr>
-                <w:rFonts w:ascii="Times New Roman" w:hAnsi="Times New Roman" w:cs="Times New Roman"/>
-                <w:color w:val="BFBFBF" w:themeColor="background1" w:themeShade="BF"/>
-              </w:rPr>
-              <w:t>your simulation result)</w:t>
+              <w:drawing>
+                <wp:inline distT="0" distB="0" distL="0" distR="0" wp14:anchorId="2E95DFDC" wp14:editId="419CA156">
+                  <wp:extent cx="2794000" cy="1621032"/>
+                  <wp:effectExtent l="0" t="0" r="6350" b="0"/>
+                  <wp:docPr id="1317881982" name="Picture 6" descr="A screenshot of a computer screen&#10;&#10;Description automatically generated"/>
+                  <wp:cNvGraphicFramePr>
+                    <a:graphicFrameLocks xmlns:a="http://schemas.openxmlformats.org/drawingml/2006/main" noChangeAspect="1"/>
+                  </wp:cNvGraphicFramePr>
+                  <a:graphic xmlns:a="http://schemas.openxmlformats.org/drawingml/2006/main">
+                    <a:graphicData uri="http://schemas.openxmlformats.org/drawingml/2006/picture">
+                      <pic:pic xmlns:pic="http://schemas.openxmlformats.org/drawingml/2006/picture">
+                        <pic:nvPicPr>
+                          <pic:cNvPr id="1317881982" name="Picture 6" descr="A screenshot of a computer screen&#10;&#10;Description automatically generated"/>
+                          <pic:cNvPicPr/>
+                        </pic:nvPicPr>
+                        <pic:blipFill>
+                          <a:blip r:embed="rId9" cstate="print">
+                            <a:extLst>
+                              <a:ext uri="{28A0092B-C50C-407E-A947-70E740481C1C}">
+                                <a14:useLocalDpi xmlns:a14="http://schemas.microsoft.com/office/drawing/2010/main" val="0"/>
+                              </a:ext>
+                            </a:extLst>
+                          </a:blip>
+                          <a:stretch>
+                            <a:fillRect/>
+                          </a:stretch>
+                        </pic:blipFill>
+                        <pic:spPr>
+                          <a:xfrm>
+                            <a:off x="0" y="0"/>
+                            <a:ext cx="2833129" cy="1643734"/>
+                          </a:xfrm>
+                          <a:prstGeom prst="rect">
+                            <a:avLst/>
+                          </a:prstGeom>
+                        </pic:spPr>
+                      </pic:pic>
+                    </a:graphicData>
+                  </a:graphic>
+                </wp:inline>
+              </w:drawing>
             </w:r>
           </w:p>
         </w:tc>
@@ -509,10 +610,286 @@
           <w:p>
             <w:pPr>
               <w:rPr>
-                <w:rFonts w:ascii="Times New Roman" w:hAnsi="Times New Roman" w:cs="Times New Roman"/>
+                <w:rFonts w:ascii="Times New Roman" w:eastAsia="標楷體" w:hAnsi="Times New Roman" w:cs="Times New Roman"/>
                 <w:color w:val="BFBFBF" w:themeColor="background1" w:themeShade="BF"/>
               </w:rPr>
             </w:pPr>
+            <w:r>
+              <w:rPr>
+                <w:rFonts w:ascii="Times New Roman" w:eastAsia="標楷體" w:hAnsi="Times New Roman" w:cs="Times New Roman"/>
+              </w:rPr>
+              <w:t>我的作法</w:t>
+            </w:r>
+            <w:r>
+              <w:rPr>
+                <w:rFonts w:ascii="Times New Roman" w:eastAsia="標楷體" w:hAnsi="Times New Roman" w:cs="Times New Roman"/>
+              </w:rPr>
+              <w:t>是把</w:t>
+            </w:r>
+            <w:r>
+              <w:rPr>
+                <w:rFonts w:ascii="Times New Roman" w:eastAsia="標楷體" w:hAnsi="Times New Roman" w:cs="Times New Roman"/>
+              </w:rPr>
+              <w:t>ALU</w:t>
+            </w:r>
+            <w:r>
+              <w:rPr>
+                <w:rFonts w:ascii="Times New Roman" w:eastAsia="標楷體" w:hAnsi="Times New Roman" w:cs="Times New Roman"/>
+              </w:rPr>
+              <w:t>和</w:t>
+            </w:r>
+            <w:r>
+              <w:rPr>
+                <w:rFonts w:ascii="Times New Roman" w:eastAsia="標楷體" w:hAnsi="Times New Roman" w:cs="Times New Roman"/>
+              </w:rPr>
+              <w:t>Q_Comparator</w:t>
+            </w:r>
+            <w:r>
+              <w:rPr>
+                <w:rFonts w:ascii="Times New Roman" w:eastAsia="標楷體" w:hAnsi="Times New Roman" w:cs="Times New Roman"/>
+              </w:rPr>
+              <w:t>寫成</w:t>
+            </w:r>
+            <w:r>
+              <w:rPr>
+                <w:rFonts w:ascii="Times New Roman" w:eastAsia="標楷體" w:hAnsi="Times New Roman" w:cs="Times New Roman"/>
+              </w:rPr>
+              <w:t>2</w:t>
+            </w:r>
+            <w:r>
+              <w:rPr>
+                <w:rFonts w:ascii="Times New Roman" w:eastAsia="標楷體" w:hAnsi="Times New Roman" w:cs="Times New Roman"/>
+              </w:rPr>
+              <w:t>個獨立的</w:t>
+            </w:r>
+            <w:r>
+              <w:rPr>
+                <w:rFonts w:ascii="Times New Roman" w:eastAsia="標楷體" w:hAnsi="Times New Roman" w:cs="Times New Roman"/>
+              </w:rPr>
+              <w:t>module(</w:t>
+            </w:r>
+            <w:r>
+              <w:rPr>
+                <w:rFonts w:ascii="Times New Roman" w:eastAsia="標楷體" w:hAnsi="Times New Roman" w:cs="Times New Roman"/>
+              </w:rPr>
+              <w:t>分別為</w:t>
+            </w:r>
+            <w:r>
+              <w:rPr>
+                <w:rFonts w:ascii="Times New Roman" w:eastAsia="標楷體" w:hAnsi="Times New Roman" w:cs="Times New Roman"/>
+              </w:rPr>
+              <w:t>ALU.v</w:t>
+            </w:r>
+            <w:r>
+              <w:rPr>
+                <w:rFonts w:ascii="Times New Roman" w:eastAsia="標楷體" w:hAnsi="Times New Roman" w:cs="Times New Roman"/>
+              </w:rPr>
+              <w:t>及</w:t>
+            </w:r>
+            <w:r>
+              <w:rPr>
+                <w:rFonts w:ascii="Times New Roman" w:eastAsia="標楷體" w:hAnsi="Times New Roman" w:cs="Times New Roman"/>
+              </w:rPr>
+              <w:t>Qcomp.v)</w:t>
+            </w:r>
+            <w:r>
+              <w:rPr>
+                <w:rFonts w:ascii="Times New Roman" w:eastAsia="標楷體" w:hAnsi="Times New Roman" w:cs="Times New Roman"/>
+              </w:rPr>
+              <w:t>，</w:t>
+            </w:r>
+            <w:r>
+              <w:rPr>
+                <w:rFonts w:ascii="Times New Roman" w:eastAsia="標楷體" w:hAnsi="Times New Roman" w:cs="Times New Roman"/>
+              </w:rPr>
+              <w:t>又因為</w:t>
+            </w:r>
+            <w:r>
+              <w:rPr>
+                <w:rFonts w:ascii="Times New Roman" w:eastAsia="標楷體" w:hAnsi="Times New Roman" w:cs="Times New Roman"/>
+              </w:rPr>
+              <w:t>HW1</w:t>
+            </w:r>
+            <w:r>
+              <w:rPr>
+                <w:rFonts w:ascii="Times New Roman" w:eastAsia="標楷體" w:hAnsi="Times New Roman" w:cs="Times New Roman"/>
+              </w:rPr>
+              <w:t>是</w:t>
+            </w:r>
+            <w:r>
+              <w:rPr>
+                <w:rFonts w:ascii="Times New Roman" w:eastAsia="標楷體" w:hAnsi="Times New Roman" w:cs="Times New Roman"/>
+              </w:rPr>
+              <w:t>combinational circuit</w:t>
+            </w:r>
+            <w:r>
+              <w:rPr>
+                <w:rFonts w:ascii="Times New Roman" w:eastAsia="標楷體" w:hAnsi="Times New Roman" w:cs="Times New Roman"/>
+              </w:rPr>
+              <w:t>，所以</w:t>
+            </w:r>
+            <w:r>
+              <w:rPr>
+                <w:rFonts w:ascii="Times New Roman" w:eastAsia="標楷體" w:hAnsi="Times New Roman" w:cs="Times New Roman"/>
+              </w:rPr>
+              <w:t>2</w:t>
+            </w:r>
+            <w:r>
+              <w:rPr>
+                <w:rFonts w:ascii="Times New Roman" w:eastAsia="標楷體" w:hAnsi="Times New Roman" w:cs="Times New Roman"/>
+              </w:rPr>
+              <w:t>個</w:t>
+            </w:r>
+            <w:r>
+              <w:rPr>
+                <w:rFonts w:ascii="Times New Roman" w:eastAsia="標楷體" w:hAnsi="Times New Roman" w:cs="Times New Roman"/>
+              </w:rPr>
+              <w:t>module</w:t>
+            </w:r>
+            <w:r>
+              <w:rPr>
+                <w:rFonts w:ascii="Times New Roman" w:eastAsia="標楷體" w:hAnsi="Times New Roman" w:cs="Times New Roman"/>
+              </w:rPr>
+              <w:t>都根據助教提供的接線圖以</w:t>
+            </w:r>
+            <w:r>
+              <w:rPr>
+                <w:rFonts w:ascii="Times New Roman" w:eastAsia="標楷體" w:hAnsi="Times New Roman" w:cs="Times New Roman"/>
+              </w:rPr>
+              <w:t>assign</w:t>
+            </w:r>
+            <w:r>
+              <w:rPr>
+                <w:rFonts w:ascii="Times New Roman" w:eastAsia="標楷體" w:hAnsi="Times New Roman" w:cs="Times New Roman"/>
+              </w:rPr>
+              <w:t>方式更新</w:t>
+            </w:r>
+            <w:r>
+              <w:rPr>
+                <w:rFonts w:ascii="Times New Roman" w:eastAsia="標楷體" w:hAnsi="Times New Roman" w:cs="Times New Roman"/>
+              </w:rPr>
+              <w:t>output</w:t>
+            </w:r>
+            <w:r>
+              <w:rPr>
+                <w:rFonts w:ascii="Times New Roman" w:eastAsia="標楷體" w:hAnsi="Times New Roman" w:cs="Times New Roman"/>
+              </w:rPr>
+              <w:t>，最後在</w:t>
+            </w:r>
+            <w:r>
+              <w:rPr>
+                <w:rFonts w:ascii="Times New Roman" w:eastAsia="標楷體" w:hAnsi="Times New Roman" w:cs="Times New Roman"/>
+              </w:rPr>
+              <w:t>MAS_2input.v</w:t>
+            </w:r>
+            <w:r>
+              <w:rPr>
+                <w:rFonts w:ascii="Times New Roman" w:eastAsia="標楷體" w:hAnsi="Times New Roman" w:cs="Times New Roman"/>
+              </w:rPr>
+              <w:t>檔中，</w:t>
+            </w:r>
+            <w:r>
+              <w:rPr>
+                <w:rFonts w:ascii="Times New Roman" w:eastAsia="標楷體" w:hAnsi="Times New Roman" w:cs="Times New Roman"/>
+              </w:rPr>
+              <w:t>呼叫</w:t>
+            </w:r>
+            <w:r>
+              <w:rPr>
+                <w:rFonts w:ascii="Times New Roman" w:eastAsia="標楷體" w:hAnsi="Times New Roman" w:cs="Times New Roman"/>
+              </w:rPr>
+              <w:t>2</w:t>
+            </w:r>
+            <w:r>
+              <w:rPr>
+                <w:rFonts w:ascii="Times New Roman" w:eastAsia="標楷體" w:hAnsi="Times New Roman" w:cs="Times New Roman"/>
+              </w:rPr>
+              <w:t>個</w:t>
+            </w:r>
+            <w:r>
+              <w:rPr>
+                <w:rFonts w:ascii="Times New Roman" w:eastAsia="標楷體" w:hAnsi="Times New Roman" w:cs="Times New Roman"/>
+              </w:rPr>
+              <w:t>ALU module</w:t>
+            </w:r>
+            <w:r>
+              <w:rPr>
+                <w:rFonts w:ascii="Times New Roman" w:eastAsia="標楷體" w:hAnsi="Times New Roman" w:cs="Times New Roman"/>
+              </w:rPr>
+              <w:t>(alu_1/alu_2)</w:t>
+            </w:r>
+            <w:r>
+              <w:rPr>
+                <w:rFonts w:ascii="Times New Roman" w:eastAsia="標楷體" w:hAnsi="Times New Roman" w:cs="Times New Roman"/>
+              </w:rPr>
+              <w:t>以及</w:t>
+            </w:r>
+            <w:r>
+              <w:rPr>
+                <w:rFonts w:ascii="Times New Roman" w:eastAsia="標楷體" w:hAnsi="Times New Roman" w:cs="Times New Roman"/>
+              </w:rPr>
+              <w:t>1</w:t>
+            </w:r>
+            <w:r>
+              <w:rPr>
+                <w:rFonts w:ascii="Times New Roman" w:eastAsia="標楷體" w:hAnsi="Times New Roman" w:cs="Times New Roman"/>
+              </w:rPr>
+              <w:t>個</w:t>
+            </w:r>
+            <w:r>
+              <w:rPr>
+                <w:rFonts w:ascii="Times New Roman" w:eastAsia="標楷體" w:hAnsi="Times New Roman" w:cs="Times New Roman"/>
+              </w:rPr>
+              <w:t>QComp</w:t>
+            </w:r>
+            <w:r>
+              <w:rPr>
+                <w:rFonts w:ascii="Times New Roman" w:eastAsia="標楷體" w:hAnsi="Times New Roman" w:cs="Times New Roman"/>
+              </w:rPr>
+              <w:t xml:space="preserve"> </w:t>
+            </w:r>
+            <w:r>
+              <w:rPr>
+                <w:rFonts w:ascii="Times New Roman" w:eastAsia="標楷體" w:hAnsi="Times New Roman" w:cs="Times New Roman"/>
+              </w:rPr>
+              <w:t>module(q_comparator)</w:t>
+            </w:r>
+            <w:r>
+              <w:rPr>
+                <w:rFonts w:ascii="Times New Roman" w:eastAsia="標楷體" w:hAnsi="Times New Roman" w:cs="Times New Roman"/>
+              </w:rPr>
+              <w:t>，</w:t>
+            </w:r>
+            <w:r>
+              <w:rPr>
+                <w:rFonts w:ascii="Times New Roman" w:eastAsia="標楷體" w:hAnsi="Times New Roman" w:cs="Times New Roman"/>
+              </w:rPr>
+              <w:t>即可達成</w:t>
+            </w:r>
+            <w:r>
+              <w:rPr>
+                <w:rFonts w:ascii="Times New Roman" w:eastAsia="標楷體" w:hAnsi="Times New Roman" w:cs="Times New Roman"/>
+              </w:rPr>
+              <w:t>2</w:t>
+            </w:r>
+            <w:r>
+              <w:rPr>
+                <w:rFonts w:ascii="Times New Roman" w:eastAsia="標楷體" w:hAnsi="Times New Roman" w:cs="Times New Roman"/>
+              </w:rPr>
+              <w:t>-</w:t>
+            </w:r>
+            <w:r>
+              <w:rPr>
+                <w:rFonts w:ascii="Times New Roman" w:eastAsia="標楷體" w:hAnsi="Times New Roman" w:cs="Times New Roman"/>
+              </w:rPr>
+              <w:t>input MAS</w:t>
+            </w:r>
+            <w:r>
+              <w:rPr>
+                <w:rFonts w:ascii="Times New Roman" w:eastAsia="標楷體" w:hAnsi="Times New Roman" w:cs="Times New Roman"/>
+              </w:rPr>
+              <w:t>的功能。</w:t>
+            </w:r>
           </w:p>
         </w:tc>
       </w:tr>

</xml_diff>

<commit_message>
Update HW1 files(some bugs corrected) - ALU can be done by using `always` or `assign` - the `*.bat` files need to be placed in the same path as `work`   directory - make sure the MSB is discarded in the `Dout`
</commit_message>
<xml_diff>
--- a/HW1/report.docx
+++ b/HW1/report.docx
@@ -610,7 +610,7 @@
           <w:p>
             <w:pPr>
               <w:rPr>
-                <w:rFonts w:ascii="Times New Roman" w:eastAsia="標楷體" w:hAnsi="Times New Roman" w:cs="Times New Roman"/>
+                <w:rFonts w:ascii="Times New Roman" w:eastAsia="標楷體" w:hAnsi="Times New Roman" w:cs="Times New Roman" w:hint="eastAsia"/>
                 <w:color w:val="BFBFBF" w:themeColor="background1" w:themeShade="BF"/>
               </w:rPr>
             </w:pPr>
@@ -664,9 +664,15 @@
             </w:r>
             <w:r>
               <w:rPr>
-                <w:rFonts w:ascii="Times New Roman" w:eastAsia="標楷體" w:hAnsi="Times New Roman" w:cs="Times New Roman"/>
-              </w:rPr>
-              <w:t>module(</w:t>
+                <w:rFonts w:ascii="Times New Roman" w:eastAsia="標楷體" w:hAnsi="Times New Roman" w:cs="Times New Roman" w:hint="eastAsia"/>
+              </w:rPr>
+              <w:t>檔案</w:t>
+            </w:r>
+            <w:r>
+              <w:rPr>
+                <w:rFonts w:ascii="Times New Roman" w:eastAsia="標楷體" w:hAnsi="Times New Roman" w:cs="Times New Roman"/>
+              </w:rPr>
+              <w:t>(</w:t>
             </w:r>
             <w:r>
               <w:rPr>
@@ -690,7 +696,19 @@
               <w:rPr>
                 <w:rFonts w:ascii="Times New Roman" w:eastAsia="標楷體" w:hAnsi="Times New Roman" w:cs="Times New Roman"/>
               </w:rPr>
-              <w:t>Qcomp.v)</w:t>
+              <w:t>Q</w:t>
+            </w:r>
+            <w:r>
+              <w:rPr>
+                <w:rFonts w:ascii="Times New Roman" w:eastAsia="標楷體" w:hAnsi="Times New Roman" w:cs="Times New Roman"/>
+              </w:rPr>
+              <w:t>C</w:t>
+            </w:r>
+            <w:r>
+              <w:rPr>
+                <w:rFonts w:ascii="Times New Roman" w:eastAsia="標楷體" w:hAnsi="Times New Roman" w:cs="Times New Roman"/>
+              </w:rPr>
+              <w:t>omp.v)</w:t>
             </w:r>
             <w:r>
               <w:rPr>
@@ -889,6 +907,156 @@
                 <w:rFonts w:ascii="Times New Roman" w:eastAsia="標楷體" w:hAnsi="Times New Roman" w:cs="Times New Roman"/>
               </w:rPr>
               <w:t>的功能。</w:t>
+            </w:r>
+            <w:r>
+              <w:rPr>
+                <w:rFonts w:ascii="Times New Roman" w:eastAsia="標楷體" w:hAnsi="Times New Roman" w:cs="Times New Roman" w:hint="eastAsia"/>
+              </w:rPr>
+              <w:t>另外，為了確保最後的</w:t>
+            </w:r>
+            <w:r>
+              <w:rPr>
+                <w:rFonts w:ascii="Times New Roman" w:eastAsia="標楷體" w:hAnsi="Times New Roman" w:cs="Times New Roman"/>
+              </w:rPr>
+              <w:t>D</w:t>
+            </w:r>
+            <w:r>
+              <w:rPr>
+                <w:rFonts w:ascii="Times New Roman" w:eastAsia="標楷體" w:hAnsi="Times New Roman" w:cs="Times New Roman" w:hint="eastAsia"/>
+              </w:rPr>
+              <w:t>out</w:t>
+            </w:r>
+            <w:r>
+              <w:rPr>
+                <w:rFonts w:ascii="Times New Roman" w:eastAsia="標楷體" w:hAnsi="Times New Roman" w:cs="Times New Roman" w:hint="eastAsia"/>
+              </w:rPr>
+              <w:t>是</w:t>
+            </w:r>
+            <w:r>
+              <w:rPr>
+                <w:rFonts w:ascii="Times New Roman" w:eastAsia="標楷體" w:hAnsi="Times New Roman" w:cs="Times New Roman" w:hint="eastAsia"/>
+              </w:rPr>
+              <w:t>MSB discarded</w:t>
+            </w:r>
+            <w:r>
+              <w:rPr>
+                <w:rFonts w:ascii="Times New Roman" w:eastAsia="標楷體" w:hAnsi="Times New Roman" w:cs="Times New Roman" w:hint="eastAsia"/>
+              </w:rPr>
+              <w:t>，因此</w:t>
+            </w:r>
+            <w:r>
+              <w:rPr>
+                <w:rFonts w:ascii="Times New Roman" w:eastAsia="標楷體" w:hAnsi="Times New Roman" w:cs="Times New Roman"/>
+              </w:rPr>
+              <w:t>a</w:t>
+            </w:r>
+            <w:r>
+              <w:rPr>
+                <w:rFonts w:ascii="Times New Roman" w:eastAsia="標楷體" w:hAnsi="Times New Roman" w:cs="Times New Roman" w:hint="eastAsia"/>
+              </w:rPr>
+              <w:t>lu_2</w:t>
+            </w:r>
+            <w:r>
+              <w:rPr>
+                <w:rFonts w:ascii="Times New Roman" w:eastAsia="標楷體" w:hAnsi="Times New Roman" w:cs="Times New Roman" w:hint="eastAsia"/>
+              </w:rPr>
+              <w:t>的</w:t>
+            </w:r>
+            <w:r>
+              <w:rPr>
+                <w:rFonts w:ascii="Times New Roman" w:eastAsia="標楷體" w:hAnsi="Times New Roman" w:cs="Times New Roman" w:hint="eastAsia"/>
+              </w:rPr>
+              <w:t>Out</w:t>
+            </w:r>
+            <w:r>
+              <w:rPr>
+                <w:rFonts w:ascii="Times New Roman" w:eastAsia="標楷體" w:hAnsi="Times New Roman" w:cs="Times New Roman" w:hint="eastAsia"/>
+              </w:rPr>
+              <w:t>是</w:t>
+            </w:r>
+            <w:r>
+              <w:rPr>
+                <w:rFonts w:ascii="Times New Roman" w:eastAsia="標楷體" w:hAnsi="Times New Roman" w:cs="Times New Roman" w:hint="eastAsia"/>
+              </w:rPr>
+              <w:t>暫時</w:t>
+            </w:r>
+            <w:r>
+              <w:rPr>
+                <w:rFonts w:ascii="Times New Roman" w:eastAsia="標楷體" w:hAnsi="Times New Roman" w:cs="Times New Roman" w:hint="eastAsia"/>
+              </w:rPr>
+              <w:t>接到另一個</w:t>
+            </w:r>
+            <w:r>
+              <w:rPr>
+                <w:rFonts w:ascii="Times New Roman" w:eastAsia="標楷體" w:hAnsi="Times New Roman" w:cs="Times New Roman" w:hint="eastAsia"/>
+              </w:rPr>
+              <w:t>5-bit</w:t>
+            </w:r>
+            <w:r>
+              <w:rPr>
+                <w:rFonts w:ascii="Times New Roman" w:eastAsia="標楷體" w:hAnsi="Times New Roman" w:cs="Times New Roman" w:hint="eastAsia"/>
+              </w:rPr>
+              <w:t>的</w:t>
+            </w:r>
+            <w:r>
+              <w:rPr>
+                <w:rFonts w:ascii="Times New Roman" w:eastAsia="標楷體" w:hAnsi="Times New Roman" w:cs="Times New Roman" w:hint="eastAsia"/>
+              </w:rPr>
+              <w:t>tmpResult</w:t>
+            </w:r>
+            <w:r>
+              <w:rPr>
+                <w:rFonts w:ascii="Times New Roman" w:eastAsia="標楷體" w:hAnsi="Times New Roman" w:cs="Times New Roman" w:hint="eastAsia"/>
+              </w:rPr>
+              <w:t>，並明確指定只有</w:t>
+            </w:r>
+            <w:r>
+              <w:rPr>
+                <w:rFonts w:ascii="Times New Roman" w:eastAsia="標楷體" w:hAnsi="Times New Roman" w:cs="Times New Roman" w:hint="eastAsia"/>
+              </w:rPr>
+              <w:t>[3:0]</w:t>
+            </w:r>
+            <w:r>
+              <w:rPr>
+                <w:rFonts w:ascii="Times New Roman" w:eastAsia="標楷體" w:hAnsi="Times New Roman" w:cs="Times New Roman" w:hint="eastAsia"/>
+              </w:rPr>
+              <w:t>共</w:t>
+            </w:r>
+            <w:r>
+              <w:rPr>
+                <w:rFonts w:ascii="Times New Roman" w:eastAsia="標楷體" w:hAnsi="Times New Roman" w:cs="Times New Roman" w:hint="eastAsia"/>
+              </w:rPr>
+              <w:t>4-bit</w:t>
+            </w:r>
+            <w:r>
+              <w:rPr>
+                <w:rFonts w:ascii="Times New Roman" w:eastAsia="標楷體" w:hAnsi="Times New Roman" w:cs="Times New Roman" w:hint="eastAsia"/>
+              </w:rPr>
+              <w:t>的</w:t>
+            </w:r>
+            <w:r>
+              <w:rPr>
+                <w:rFonts w:ascii="Times New Roman" w:eastAsia="標楷體" w:hAnsi="Times New Roman" w:cs="Times New Roman" w:hint="eastAsia"/>
+              </w:rPr>
+              <w:t>tmpResult</w:t>
+            </w:r>
+            <w:r>
+              <w:rPr>
+                <w:rFonts w:ascii="Times New Roman" w:eastAsia="標楷體" w:hAnsi="Times New Roman" w:cs="Times New Roman" w:hint="eastAsia"/>
+              </w:rPr>
+              <w:t>資料傳給</w:t>
+            </w:r>
+            <w:r>
+              <w:rPr>
+                <w:rFonts w:ascii="Times New Roman" w:eastAsia="標楷體" w:hAnsi="Times New Roman" w:cs="Times New Roman" w:hint="eastAsia"/>
+              </w:rPr>
+              <w:t>Dout</w:t>
+            </w:r>
+            <w:r>
+              <w:rPr>
+                <w:rFonts w:ascii="Times New Roman" w:eastAsia="標楷體" w:hAnsi="Times New Roman" w:cs="Times New Roman" w:hint="eastAsia"/>
+              </w:rPr>
+              <w:t>。</w:t>
             </w:r>
           </w:p>
         </w:tc>

</xml_diff>